<commit_message>
fix docx and gitignore
</commit_message>
<xml_diff>
--- a/Process_Ingestion_Architecture.docx
+++ b/Process_Ingestion_Architecture.docx
@@ -62,9 +62,22 @@
       </w:r>
     </w:p>
     <w:p>
+      <w:proofErr w:type="spellStart"/>
       <w:r>
-        <w:t>Lucidchart Link: https://lucid.app/lucidchart/876126bd-d0fe-4243-8012-8611964df1bb</w:t>
+        <w:t>Lucidchart</w:t>
       </w:r>
+      <w:proofErr w:type="spellEnd"/>
+      <w:r>
+        <w:t xml:space="preserve"> Link: </w:t>
+      </w:r>
+      <w:hyperlink r:id="rId6" w:history="1">
+        <w:r>
+          <w:rPr>
+            <w:rStyle w:val="Hyperlink"/>
+          </w:rPr>
+          <w:t>lucid chart diagram</w:t>
+        </w:r>
+      </w:hyperlink>
     </w:p>
     <w:p>
       <w:pPr>
@@ -11806,6 +11819,29 @@
       </w:tcPr>
     </w:tblStylePr>
   </w:style>
+  <w:style w:type="character" w:styleId="Hyperlink">
+    <w:name w:val="Hyperlink"/>
+    <w:basedOn w:val="a2"/>
+    <w:uiPriority w:val="99"/>
+    <w:unhideWhenUsed/>
+    <w:rsid w:val="00B0629F"/>
+    <w:rPr>
+      <w:color w:val="0000FF" w:themeColor="hyperlink"/>
+      <w:u w:val="single"/>
+    </w:rPr>
+  </w:style>
+  <w:style w:type="character" w:styleId="affa">
+    <w:name w:val="Unresolved Mention"/>
+    <w:basedOn w:val="a2"/>
+    <w:uiPriority w:val="99"/>
+    <w:semiHidden/>
+    <w:unhideWhenUsed/>
+    <w:rsid w:val="00B0629F"/>
+    <w:rPr>
+      <w:color w:val="605E5C"/>
+      <w:shd w:val="clear" w:color="auto" w:fill="E1DFDD"/>
+    </w:rPr>
+  </w:style>
 </w:styles>
 </file>
 

</xml_diff>